<commit_message>
aktualizacja dokumentacji o diagram aktywności dla klienta
</commit_message>
<xml_diff>
--- a/Dokumentacja.docx
+++ b/Dokumentacja.docx
@@ -1527,11 +1527,86 @@
           </wp:inline>
         </w:drawing>
       </w:r>
+    </w:p>
+    <w:p>
+      <w:pPr>
+        <w:pStyle w:val="Nagwek2"/>
+        <w:numPr>
+          <w:ilvl w:val="1"/>
+          <w:numId w:val="11"/>
+        </w:numPr>
+        <w:jc w:val="both"/>
+      </w:pPr>
+      <w:r>
+        <w:t>Diagram aktywności</w:t>
+      </w:r>
+    </w:p>
+    <w:p>
       <w:bookmarkStart w:id="1" w:name="_GoBack"/>
       <w:bookmarkEnd w:id="1"/>
     </w:p>
     <w:p>
       <w:pPr>
+        <w:pStyle w:val="Akapitzlist"/>
+        <w:numPr>
+          <w:ilvl w:val="0"/>
+          <w:numId w:val="15"/>
+        </w:numPr>
+      </w:pPr>
+      <w:r>
+        <w:t>Klienta</w:t>
+      </w:r>
+    </w:p>
+    <w:p>
+      <w:r>
+        <w:rPr>
+          <w:noProof/>
+        </w:rPr>
+        <w:drawing>
+          <wp:inline distT="0" distB="0" distL="0" distR="0" wp14:anchorId="6AD98F6F" wp14:editId="7572EF70">
+            <wp:extent cx="5760720" cy="2205990"/>
+            <wp:effectExtent l="0" t="0" r="0" b="3810"/>
+            <wp:docPr id="3" name="Obraz 3"/>
+            <wp:cNvGraphicFramePr>
+              <a:graphicFrameLocks xmlns:a="http://schemas.openxmlformats.org/drawingml/2006/main" noChangeAspect="1"/>
+            </wp:cNvGraphicFramePr>
+            <a:graphic xmlns:a="http://schemas.openxmlformats.org/drawingml/2006/main">
+              <a:graphicData uri="http://schemas.openxmlformats.org/drawingml/2006/picture">
+                <pic:pic xmlns:pic="http://schemas.openxmlformats.org/drawingml/2006/picture">
+                  <pic:nvPicPr>
+                    <pic:cNvPr id="3" name="activityDiagram.jpg"/>
+                    <pic:cNvPicPr/>
+                  </pic:nvPicPr>
+                  <pic:blipFill>
+                    <a:blip r:embed="rId9">
+                      <a:extLst>
+                        <a:ext uri="{28A0092B-C50C-407E-A947-70E740481C1C}">
+                          <a14:useLocalDpi xmlns:a14="http://schemas.microsoft.com/office/drawing/2010/main" val="0"/>
+                        </a:ext>
+                      </a:extLst>
+                    </a:blip>
+                    <a:stretch>
+                      <a:fillRect/>
+                    </a:stretch>
+                  </pic:blipFill>
+                  <pic:spPr>
+                    <a:xfrm>
+                      <a:off x="0" y="0"/>
+                      <a:ext cx="5760720" cy="2205990"/>
+                    </a:xfrm>
+                    <a:prstGeom prst="rect">
+                      <a:avLst/>
+                    </a:prstGeom>
+                  </pic:spPr>
+                </pic:pic>
+              </a:graphicData>
+            </a:graphic>
+          </wp:inline>
+        </w:drawing>
+      </w:r>
+    </w:p>
+    <w:p>
+      <w:pPr>
         <w:pStyle w:val="Nagwek2"/>
         <w:numPr>
           <w:ilvl w:val="1"/>
@@ -1540,7 +1615,7 @@
         <w:jc w:val="both"/>
       </w:pPr>
       <w:r>
-        <w:t>Diagram aktywności</w:t>
+        <w:t>Diagram sekwencji</w:t>
       </w:r>
     </w:p>
     <w:p>
@@ -1555,6 +1630,19 @@
           <w:color w:val="FF0000"/>
         </w:rPr>
         <w:t>Wstawić rys. diagramu UML</w:t>
+      </w:r>
+    </w:p>
+    <w:p>
+      <w:pPr>
+        <w:pStyle w:val="Nagwek1"/>
+        <w:numPr>
+          <w:ilvl w:val="0"/>
+          <w:numId w:val="11"/>
+        </w:numPr>
+        <w:jc w:val="both"/>
+      </w:pPr>
+      <w:r>
+        <w:t>Baza danych</w:t>
       </w:r>
     </w:p>
     <w:p>
@@ -1567,21 +1655,20 @@
         <w:jc w:val="both"/>
       </w:pPr>
       <w:r>
-        <w:t>Diagram sekwencji</w:t>
-      </w:r>
-    </w:p>
-    <w:p>
-      <w:pPr>
-        <w:jc w:val="both"/>
-        <w:rPr>
-          <w:color w:val="FF0000"/>
-        </w:rPr>
-      </w:pPr>
-      <w:r>
-        <w:rPr>
-          <w:color w:val="FF0000"/>
-        </w:rPr>
-        <w:t>Wstawić rys. diagramu UML</w:t>
+        <w:t>Diagram ERD</w:t>
+      </w:r>
+    </w:p>
+    <w:p>
+      <w:pPr>
+        <w:pStyle w:val="Nagwek2"/>
+        <w:numPr>
+          <w:ilvl w:val="1"/>
+          <w:numId w:val="11"/>
+        </w:numPr>
+        <w:jc w:val="both"/>
+      </w:pPr>
+      <w:r>
+        <w:t>Skrypt do utworzenia struktury bazy danych</w:t>
       </w:r>
     </w:p>
     <w:p>
@@ -1594,45 +1681,6 @@
         <w:jc w:val="both"/>
       </w:pPr>
       <w:r>
-        <w:t>Baza danych</w:t>
-      </w:r>
-    </w:p>
-    <w:p>
-      <w:pPr>
-        <w:pStyle w:val="Nagwek2"/>
-        <w:numPr>
-          <w:ilvl w:val="1"/>
-          <w:numId w:val="11"/>
-        </w:numPr>
-        <w:jc w:val="both"/>
-      </w:pPr>
-      <w:r>
-        <w:t>Diagram ERD</w:t>
-      </w:r>
-    </w:p>
-    <w:p>
-      <w:pPr>
-        <w:pStyle w:val="Nagwek2"/>
-        <w:numPr>
-          <w:ilvl w:val="1"/>
-          <w:numId w:val="11"/>
-        </w:numPr>
-        <w:jc w:val="both"/>
-      </w:pPr>
-      <w:r>
-        <w:t>Skrypt do utworzenia struktury bazy danych</w:t>
-      </w:r>
-    </w:p>
-    <w:p>
-      <w:pPr>
-        <w:pStyle w:val="Nagwek1"/>
-        <w:numPr>
-          <w:ilvl w:val="0"/>
-          <w:numId w:val="11"/>
-        </w:numPr>
-        <w:jc w:val="both"/>
-      </w:pPr>
-      <w:r>
         <w:t>Wykorzystane technologie</w:t>
       </w:r>
     </w:p>
@@ -1709,6 +1757,7 @@
         <w:rPr>
           <w:color w:val="FF0000"/>
         </w:rPr>
+        <w:lastRenderedPageBreak/>
         <w:t>Opis</w:t>
       </w:r>
     </w:p>
@@ -2015,6 +2064,92 @@
     </w:lvl>
   </w:abstractNum>
   <w:abstractNum w:abstractNumId="2" w15:restartNumberingAfterBreak="0">
+    <w:nsid w:val="2D3E55F7"/>
+    <w:multiLevelType w:val="multilevel"/>
+    <w:tmpl w:val="0415001D"/>
+    <w:lvl w:ilvl="0">
+      <w:start w:val="1"/>
+      <w:numFmt w:val="decimal"/>
+      <w:lvlText w:val="%1)"/>
+      <w:lvlJc w:val="left"/>
+      <w:pPr>
+        <w:ind w:left="360" w:hanging="360"/>
+      </w:pPr>
+    </w:lvl>
+    <w:lvl w:ilvl="1">
+      <w:start w:val="1"/>
+      <w:numFmt w:val="lowerLetter"/>
+      <w:lvlText w:val="%2)"/>
+      <w:lvlJc w:val="left"/>
+      <w:pPr>
+        <w:ind w:left="720" w:hanging="360"/>
+      </w:pPr>
+    </w:lvl>
+    <w:lvl w:ilvl="2">
+      <w:start w:val="1"/>
+      <w:numFmt w:val="lowerRoman"/>
+      <w:lvlText w:val="%3)"/>
+      <w:lvlJc w:val="left"/>
+      <w:pPr>
+        <w:ind w:left="1080" w:hanging="360"/>
+      </w:pPr>
+    </w:lvl>
+    <w:lvl w:ilvl="3">
+      <w:start w:val="1"/>
+      <w:numFmt w:val="decimal"/>
+      <w:lvlText w:val="(%4)"/>
+      <w:lvlJc w:val="left"/>
+      <w:pPr>
+        <w:ind w:left="1440" w:hanging="360"/>
+      </w:pPr>
+    </w:lvl>
+    <w:lvl w:ilvl="4">
+      <w:start w:val="1"/>
+      <w:numFmt w:val="lowerLetter"/>
+      <w:lvlText w:val="(%5)"/>
+      <w:lvlJc w:val="left"/>
+      <w:pPr>
+        <w:ind w:left="1800" w:hanging="360"/>
+      </w:pPr>
+    </w:lvl>
+    <w:lvl w:ilvl="5">
+      <w:start w:val="1"/>
+      <w:numFmt w:val="lowerRoman"/>
+      <w:lvlText w:val="(%6)"/>
+      <w:lvlJc w:val="left"/>
+      <w:pPr>
+        <w:ind w:left="2160" w:hanging="360"/>
+      </w:pPr>
+    </w:lvl>
+    <w:lvl w:ilvl="6">
+      <w:start w:val="1"/>
+      <w:numFmt w:val="decimal"/>
+      <w:lvlText w:val="%7."/>
+      <w:lvlJc w:val="left"/>
+      <w:pPr>
+        <w:ind w:left="2520" w:hanging="360"/>
+      </w:pPr>
+    </w:lvl>
+    <w:lvl w:ilvl="7">
+      <w:start w:val="1"/>
+      <w:numFmt w:val="lowerLetter"/>
+      <w:lvlText w:val="%8."/>
+      <w:lvlJc w:val="left"/>
+      <w:pPr>
+        <w:ind w:left="2880" w:hanging="360"/>
+      </w:pPr>
+    </w:lvl>
+    <w:lvl w:ilvl="8">
+      <w:start w:val="1"/>
+      <w:numFmt w:val="lowerRoman"/>
+      <w:lvlText w:val="%9."/>
+      <w:lvlJc w:val="left"/>
+      <w:pPr>
+        <w:ind w:left="3240" w:hanging="360"/>
+      </w:pPr>
+    </w:lvl>
+  </w:abstractNum>
+  <w:abstractNum w:abstractNumId="3" w15:restartNumberingAfterBreak="0">
     <w:nsid w:val="2E3D0B58"/>
     <w:multiLevelType w:val="multilevel"/>
     <w:tmpl w:val="0415001F"/>
@@ -2100,7 +2235,7 @@
       </w:pPr>
     </w:lvl>
   </w:abstractNum>
-  <w:abstractNum w:abstractNumId="3" w15:restartNumberingAfterBreak="0">
+  <w:abstractNum w:abstractNumId="4" w15:restartNumberingAfterBreak="0">
     <w:nsid w:val="3E01608D"/>
     <w:multiLevelType w:val="hybridMultilevel"/>
     <w:tmpl w:val="20E08C30"/>
@@ -2213,7 +2348,7 @@
       </w:rPr>
     </w:lvl>
   </w:abstractNum>
-  <w:abstractNum w:abstractNumId="4" w15:restartNumberingAfterBreak="0">
+  <w:abstractNum w:abstractNumId="5" w15:restartNumberingAfterBreak="0">
     <w:nsid w:val="411878D0"/>
     <w:multiLevelType w:val="hybridMultilevel"/>
     <w:tmpl w:val="2000F99A"/>
@@ -2326,7 +2461,7 @@
       </w:rPr>
     </w:lvl>
   </w:abstractNum>
-  <w:abstractNum w:abstractNumId="5" w15:restartNumberingAfterBreak="0">
+  <w:abstractNum w:abstractNumId="6" w15:restartNumberingAfterBreak="0">
     <w:nsid w:val="4CA64297"/>
     <w:multiLevelType w:val="hybridMultilevel"/>
     <w:tmpl w:val="AB00983E"/>
@@ -2466,7 +2601,7 @@
       </w:rPr>
     </w:lvl>
   </w:abstractNum>
-  <w:abstractNum w:abstractNumId="6" w15:restartNumberingAfterBreak="0">
+  <w:abstractNum w:abstractNumId="7" w15:restartNumberingAfterBreak="0">
     <w:nsid w:val="50B9155B"/>
     <w:multiLevelType w:val="hybridMultilevel"/>
     <w:tmpl w:val="D4F442E6"/>
@@ -2579,7 +2714,7 @@
       </w:rPr>
     </w:lvl>
   </w:abstractNum>
-  <w:abstractNum w:abstractNumId="7" w15:restartNumberingAfterBreak="0">
+  <w:abstractNum w:abstractNumId="8" w15:restartNumberingAfterBreak="0">
     <w:nsid w:val="52DB69FF"/>
     <w:multiLevelType w:val="hybridMultilevel"/>
     <w:tmpl w:val="55144B0A"/>
@@ -2692,7 +2827,7 @@
       </w:rPr>
     </w:lvl>
   </w:abstractNum>
-  <w:abstractNum w:abstractNumId="8" w15:restartNumberingAfterBreak="0">
+  <w:abstractNum w:abstractNumId="9" w15:restartNumberingAfterBreak="0">
     <w:nsid w:val="622749E2"/>
     <w:multiLevelType w:val="multilevel"/>
     <w:tmpl w:val="04150021"/>
@@ -2805,7 +2940,7 @@
       </w:rPr>
     </w:lvl>
   </w:abstractNum>
-  <w:abstractNum w:abstractNumId="9" w15:restartNumberingAfterBreak="0">
+  <w:abstractNum w:abstractNumId="10" w15:restartNumberingAfterBreak="0">
     <w:nsid w:val="6F0E4E7E"/>
     <w:multiLevelType w:val="hybridMultilevel"/>
     <w:tmpl w:val="E2964FC2"/>
@@ -2891,7 +3026,7 @@
       </w:pPr>
     </w:lvl>
   </w:abstractNum>
-  <w:abstractNum w:abstractNumId="10" w15:restartNumberingAfterBreak="0">
+  <w:abstractNum w:abstractNumId="11" w15:restartNumberingAfterBreak="0">
     <w:nsid w:val="6F7058A5"/>
     <w:multiLevelType w:val="hybridMultilevel"/>
     <w:tmpl w:val="1BAA8CCE"/>
@@ -3004,7 +3139,7 @@
       </w:rPr>
     </w:lvl>
   </w:abstractNum>
-  <w:abstractNum w:abstractNumId="11" w15:restartNumberingAfterBreak="0">
+  <w:abstractNum w:abstractNumId="12" w15:restartNumberingAfterBreak="0">
     <w:nsid w:val="6FA674D7"/>
     <w:multiLevelType w:val="multilevel"/>
     <w:tmpl w:val="0415001F"/>
@@ -3090,7 +3225,7 @@
       </w:pPr>
     </w:lvl>
   </w:abstractNum>
-  <w:abstractNum w:abstractNumId="12" w15:restartNumberingAfterBreak="0">
+  <w:abstractNum w:abstractNumId="13" w15:restartNumberingAfterBreak="0">
     <w:nsid w:val="77013D06"/>
     <w:multiLevelType w:val="hybridMultilevel"/>
     <w:tmpl w:val="7A3A6D02"/>
@@ -3203,7 +3338,7 @@
       </w:rPr>
     </w:lvl>
   </w:abstractNum>
-  <w:abstractNum w:abstractNumId="13" w15:restartNumberingAfterBreak="0">
+  <w:abstractNum w:abstractNumId="14" w15:restartNumberingAfterBreak="0">
     <w:nsid w:val="77901AA2"/>
     <w:multiLevelType w:val="multilevel"/>
     <w:tmpl w:val="0415001F"/>
@@ -3290,46 +3425,49 @@
     </w:lvl>
   </w:abstractNum>
   <w:num w:numId="1">
-    <w:abstractNumId w:val="5"/>
+    <w:abstractNumId w:val="6"/>
   </w:num>
   <w:num w:numId="2">
     <w:abstractNumId w:val="0"/>
   </w:num>
   <w:num w:numId="3">
+    <w:abstractNumId w:val="14"/>
+  </w:num>
+  <w:num w:numId="4">
+    <w:abstractNumId w:val="12"/>
+  </w:num>
+  <w:num w:numId="5">
+    <w:abstractNumId w:val="7"/>
+  </w:num>
+  <w:num w:numId="6">
+    <w:abstractNumId w:val="5"/>
+  </w:num>
+  <w:num w:numId="7">
     <w:abstractNumId w:val="13"/>
   </w:num>
-  <w:num w:numId="4">
+  <w:num w:numId="8">
+    <w:abstractNumId w:val="8"/>
+  </w:num>
+  <w:num w:numId="9">
     <w:abstractNumId w:val="11"/>
   </w:num>
-  <w:num w:numId="5">
-    <w:abstractNumId w:val="6"/>
-  </w:num>
-  <w:num w:numId="6">
-    <w:abstractNumId w:val="4"/>
-  </w:num>
-  <w:num w:numId="7">
-    <w:abstractNumId w:val="12"/>
-  </w:num>
-  <w:num w:numId="8">
-    <w:abstractNumId w:val="7"/>
-  </w:num>
-  <w:num w:numId="9">
+  <w:num w:numId="10">
     <w:abstractNumId w:val="10"/>
   </w:num>
-  <w:num w:numId="10">
-    <w:abstractNumId w:val="9"/>
-  </w:num>
   <w:num w:numId="11">
-    <w:abstractNumId w:val="2"/>
+    <w:abstractNumId w:val="3"/>
   </w:num>
   <w:num w:numId="12">
-    <w:abstractNumId w:val="3"/>
+    <w:abstractNumId w:val="4"/>
   </w:num>
   <w:num w:numId="13">
     <w:abstractNumId w:val="1"/>
   </w:num>
   <w:num w:numId="14">
-    <w:abstractNumId w:val="8"/>
+    <w:abstractNumId w:val="9"/>
+  </w:num>
+  <w:num w:numId="15">
+    <w:abstractNumId w:val="2"/>
   </w:num>
 </w:numbering>
 </file>
@@ -4334,7 +4472,7 @@
 </file>
 
 <file path=customXml/itemProps1.xml><?xml version="1.0" encoding="utf-8"?>
-<ds:datastoreItem xmlns:ds="http://schemas.openxmlformats.org/officeDocument/2006/customXml" ds:itemID="{A3A8CCD7-48C1-4DDF-81DD-83EB46654FC2}">
+<ds:datastoreItem xmlns:ds="http://schemas.openxmlformats.org/officeDocument/2006/customXml" ds:itemID="{E9EF7D61-46F9-40D5-B773-C43579F9A358}">
   <ds:schemaRefs>
     <ds:schemaRef ds:uri="http://schemas.openxmlformats.org/officeDocument/2006/bibliography"/>
   </ds:schemaRefs>

</xml_diff>

<commit_message>
Logowanie do systemu dla obslugi danymi z bazy
</commit_message>
<xml_diff>
--- a/Dokumentacja.docx
+++ b/Dokumentacja.docx
@@ -1617,21 +1617,68 @@
         <w:jc w:val="both"/>
       </w:pPr>
       <w:r>
+        <w:rPr>
+          <w:noProof/>
+        </w:rPr>
+        <w:lastRenderedPageBreak/>
+        <w:drawing>
+          <wp:anchor distT="0" distB="0" distL="114300" distR="114300" simplePos="0" relativeHeight="251660288" behindDoc="0" locked="0" layoutInCell="1" allowOverlap="1" wp14:anchorId="2C886AD2" wp14:editId="2B7E42FB">
+            <wp:simplePos x="0" y="0"/>
+            <wp:positionH relativeFrom="margin">
+              <wp:align>right</wp:align>
+            </wp:positionH>
+            <wp:positionV relativeFrom="paragraph">
+              <wp:posOffset>346710</wp:posOffset>
+            </wp:positionV>
+            <wp:extent cx="5760720" cy="4099560"/>
+            <wp:effectExtent l="0" t="0" r="0" b="0"/>
+            <wp:wrapSquare wrapText="bothSides"/>
+            <wp:docPr id="5" name="Obraz 5" descr="Obraz zawierający zrzut ekranu&#10;&#10;Opis wygenerowany automatycznie"/>
+            <wp:cNvGraphicFramePr>
+              <a:graphicFrameLocks xmlns:a="http://schemas.openxmlformats.org/drawingml/2006/main" noChangeAspect="1"/>
+            </wp:cNvGraphicFramePr>
+            <a:graphic xmlns:a="http://schemas.openxmlformats.org/drawingml/2006/main">
+              <a:graphicData uri="http://schemas.openxmlformats.org/drawingml/2006/picture">
+                <pic:pic xmlns:pic="http://schemas.openxmlformats.org/drawingml/2006/picture">
+                  <pic:nvPicPr>
+                    <pic:cNvPr id="5" name="diagram_sekwencji.jpg"/>
+                    <pic:cNvPicPr/>
+                  </pic:nvPicPr>
+                  <pic:blipFill>
+                    <a:blip r:embed="rId10">
+                      <a:extLst>
+                        <a:ext uri="{28A0092B-C50C-407E-A947-70E740481C1C}">
+                          <a14:useLocalDpi xmlns:a14="http://schemas.microsoft.com/office/drawing/2010/main" val="0"/>
+                        </a:ext>
+                      </a:extLst>
+                    </a:blip>
+                    <a:stretch>
+                      <a:fillRect/>
+                    </a:stretch>
+                  </pic:blipFill>
+                  <pic:spPr>
+                    <a:xfrm>
+                      <a:off x="0" y="0"/>
+                      <a:ext cx="5760720" cy="4099560"/>
+                    </a:xfrm>
+                    <a:prstGeom prst="rect">
+                      <a:avLst/>
+                    </a:prstGeom>
+                  </pic:spPr>
+                </pic:pic>
+              </a:graphicData>
+            </a:graphic>
+            <wp14:sizeRelH relativeFrom="page">
+              <wp14:pctWidth>0</wp14:pctWidth>
+            </wp14:sizeRelH>
+            <wp14:sizeRelV relativeFrom="page">
+              <wp14:pctHeight>0</wp14:pctHeight>
+            </wp14:sizeRelV>
+          </wp:anchor>
+        </w:drawing>
+      </w:r>
+      <w:r>
         <w:t>Diagram sekwencji</w:t>
-      </w:r>
-    </w:p>
-    <w:p>
-      <w:pPr>
-        <w:jc w:val="both"/>
-        <w:rPr>
-          <w:color w:val="FF0000"/>
-        </w:rPr>
-      </w:pPr>
-      <w:r>
-        <w:rPr>
-          <w:color w:val="FF0000"/>
-        </w:rPr>
-        <w:t>Wstawić rys. diagramu UML</w:t>
       </w:r>
     </w:p>
     <w:p>
@@ -1644,7 +1691,6 @@
         <w:jc w:val="both"/>
       </w:pPr>
       <w:r>
-        <w:lastRenderedPageBreak/>
         <w:t>Baza danych</w:t>
       </w:r>
     </w:p>
@@ -1662,12 +1708,8 @@
       </w:r>
     </w:p>
     <w:p>
-      <w:r>
-        <w:rPr>
-          <w:noProof/>
-        </w:rPr>
-        <w:t>S</w:t>
-      </w:r>
+      <w:bookmarkStart w:id="1" w:name="_GoBack"/>
+      <w:bookmarkEnd w:id="1"/>
       <w:r>
         <w:rPr>
           <w:noProof/>
@@ -1688,7 +1730,7 @@
                     <pic:cNvPicPr/>
                   </pic:nvPicPr>
                   <pic:blipFill>
-                    <a:blip r:embed="rId10" cstate="print">
+                    <a:blip r:embed="rId11" cstate="print">
                       <a:extLst>
                         <a:ext uri="{28A0092B-C50C-407E-A947-70E740481C1C}">
                           <a14:useLocalDpi xmlns:a14="http://schemas.microsoft.com/office/drawing/2010/main" val="0"/>
@@ -1754,6 +1796,7 @@
         <w:jc w:val="both"/>
       </w:pPr>
       <w:r>
+        <w:lastRenderedPageBreak/>
         <w:t>Wykorzystane technologie</w:t>
       </w:r>
     </w:p>
@@ -1775,8 +1818,6 @@
         </w:rPr>
         <w:t>Język Java 8</w:t>
       </w:r>
-      <w:bookmarkStart w:id="1" w:name="_GoBack"/>
-      <w:bookmarkEnd w:id="1"/>
     </w:p>
     <w:p>
       <w:pPr>
@@ -4546,7 +4587,7 @@
 </file>
 
 <file path=customXml/itemProps1.xml><?xml version="1.0" encoding="utf-8"?>
-<ds:datastoreItem xmlns:ds="http://schemas.openxmlformats.org/officeDocument/2006/customXml" ds:itemID="{A111B740-1D7C-4D02-932F-F82DD293CEC4}">
+<ds:datastoreItem xmlns:ds="http://schemas.openxmlformats.org/officeDocument/2006/customXml" ds:itemID="{9FCD3970-05A4-4743-935D-0D566D851E0D}">
   <ds:schemaRefs>
     <ds:schemaRef ds:uri="http://schemas.openxmlformats.org/officeDocument/2006/bibliography"/>
   </ds:schemaRefs>

</xml_diff>